<commit_message>
Sprint meeting report update 2 (sprint 3)
Updated the background story for the lore
</commit_message>
<xml_diff>
--- a/Sprint Meeting Report_v.3.docx
+++ b/Sprint Meeting Report_v.3.docx
@@ -1104,13 +1104,7 @@
         <w:rPr>
           <w:lang w:val="en-US"/>
         </w:rPr>
-        <w:t>Prototype 2</w:t>
-      </w:r>
-      <w:r>
-        <w:rPr>
-          <w:lang w:val="en-US"/>
-        </w:rPr>
-        <w:t>: Execution of process</w:t>
+        <w:t>Prototype 2: Execution of process</w:t>
       </w:r>
       <w:r>
         <w:rPr>
@@ -1284,6 +1278,7 @@
         <w:spacing w:after="0"/>
         <w:rPr>
           <w:i/>
+          <w:lang w:val="en-US"/>
         </w:rPr>
       </w:pPr>
     </w:p>
@@ -1396,27 +1391,29 @@
         <w:rPr>
           <w:lang w:val="en-US"/>
         </w:rPr>
-        <w:t xml:space="preserve">1960: The government wants to test the effect of fear and paranoia </w:t>
-      </w:r>
-      <w:r>
-        <w:rPr>
-          <w:lang w:val="en-US"/>
-        </w:rPr>
-        <w:t xml:space="preserve">within the human mind. To create a real setting of fear, the test subject can’t know that he’s in a test environment. Therefor the player is brought unwillingly (bashed in the head, wakes up in the test facility) to the test. The player will wake up with no understanding of where he is, and what he is meant to do (he will find clues). </w:t>
-      </w:r>
-    </w:p>
-    <w:p>
-      <w:pPr>
-        <w:spacing w:after="0"/>
-        <w:rPr>
-          <w:lang w:val="en-US"/>
-        </w:rPr>
-      </w:pPr>
-      <w:r>
-        <w:rPr>
-          <w:lang w:val="en-US"/>
-        </w:rPr>
-        <w:t xml:space="preserve">The government wants to use fear and paranoia as </w:t>
+        <w:t>Background story:</w:t>
+      </w:r>
+      <w:bookmarkStart w:id="0" w:name="_GoBack"/>
+      <w:bookmarkEnd w:id="0"/>
+    </w:p>
+    <w:p>
+      <w:pPr>
+        <w:spacing w:after="0"/>
+        <w:rPr>
+          <w:lang w:val="en-US"/>
+        </w:rPr>
+      </w:pPr>
+      <w:r>
+        <w:rPr>
+          <w:lang w:val="en-US"/>
+        </w:rPr>
+        <w:t xml:space="preserve">Munch was </w:t>
+      </w:r>
+      <w:r>
+        <w:rPr>
+          <w:lang w:val="en-US"/>
+        </w:rPr>
+        <w:t xml:space="preserve">the first test subject for this test that happened years ago (1890). And as Munch himself was the first test subject, he was the one that made the scribbles and guiding on the walls </w:t>
       </w:r>
       <w:proofErr w:type="spellStart"/>
       <w:proofErr w:type="gramStart"/>
@@ -1424,6 +1421,98 @@
         <w:rPr>
           <w:lang w:val="en-US"/>
         </w:rPr>
+        <w:t>etc</w:t>
+      </w:r>
+      <w:proofErr w:type="spellEnd"/>
+      <w:r>
+        <w:rPr>
+          <w:lang w:val="en-US"/>
+        </w:rPr>
+        <w:t xml:space="preserve"> .</w:t>
+      </w:r>
+      <w:proofErr w:type="gramEnd"/>
+      <w:r>
+        <w:rPr>
+          <w:lang w:val="en-US"/>
+        </w:rPr>
+        <w:t xml:space="preserve"> Munch first met the Murderer in this test facility, and thus he painted the Murderer later on. </w:t>
+      </w:r>
+    </w:p>
+    <w:p>
+      <w:pPr>
+        <w:spacing w:after="0"/>
+        <w:rPr>
+          <w:lang w:val="en-US"/>
+        </w:rPr>
+      </w:pPr>
+      <w:r>
+        <w:rPr>
+          <w:lang w:val="en-US"/>
+        </w:rPr>
+        <w:t xml:space="preserve">As technology wasn’t as developed at this time period, the government shut the funding for the test project, because the test didn’t actually give any relevant documentation for the fear and paranoia factor. </w:t>
+      </w:r>
+    </w:p>
+    <w:p>
+      <w:pPr>
+        <w:spacing w:after="0"/>
+        <w:rPr>
+          <w:lang w:val="en-US"/>
+        </w:rPr>
+      </w:pPr>
+      <w:r>
+        <w:rPr>
+          <w:lang w:val="en-US"/>
+        </w:rPr>
+        <w:t>It wasn’t before the later years this test project was reopened. After this first test sequence with Munch, the technology within the world has been updated.</w:t>
+      </w:r>
+    </w:p>
+    <w:p>
+      <w:pPr>
+        <w:spacing w:after="0"/>
+        <w:rPr>
+          <w:lang w:val="en-US"/>
+        </w:rPr>
+      </w:pPr>
+    </w:p>
+    <w:p>
+      <w:pPr>
+        <w:spacing w:after="0"/>
+        <w:rPr>
+          <w:lang w:val="en-US"/>
+        </w:rPr>
+      </w:pPr>
+      <w:r>
+        <w:rPr>
+          <w:lang w:val="en-US"/>
+        </w:rPr>
+        <w:t xml:space="preserve">1960: The government wants to test the effect of fear and paranoia </w:t>
+      </w:r>
+      <w:r>
+        <w:rPr>
+          <w:lang w:val="en-US"/>
+        </w:rPr>
+        <w:t xml:space="preserve">within the human mind. To create a real setting of fear, the test subject can’t know that he’s in a test environment. Therefor the player is brought unwillingly (bashed in the head, wakes up in the test facility) to the test. The player will wake up with no understanding of where he is, and what he is meant to do (he will find clues). </w:t>
+      </w:r>
+    </w:p>
+    <w:p>
+      <w:pPr>
+        <w:spacing w:after="0"/>
+        <w:rPr>
+          <w:lang w:val="en-US"/>
+        </w:rPr>
+      </w:pPr>
+      <w:r>
+        <w:rPr>
+          <w:lang w:val="en-US"/>
+        </w:rPr>
+        <w:t xml:space="preserve">The government wants to use fear and paranoia as </w:t>
+      </w:r>
+      <w:proofErr w:type="spellStart"/>
+      <w:proofErr w:type="gramStart"/>
+      <w:r>
+        <w:rPr>
+          <w:lang w:val="en-US"/>
+        </w:rPr>
         <w:t>a</w:t>
       </w:r>
       <w:proofErr w:type="spellEnd"/>
@@ -1536,7 +1625,6 @@
         <w:rPr>
           <w:lang w:val="en-US"/>
         </w:rPr>
-        <w:lastRenderedPageBreak/>
         <w:t xml:space="preserve">The government’s plan is to </w:t>
       </w:r>
       <w:r>
@@ -2040,6 +2128,7 @@
         <w:rPr>
           <w:lang w:val="en-US"/>
         </w:rPr>
+        <w:lastRenderedPageBreak/>
         <w:t xml:space="preserve">The murderer doesn’t like light, so you can use light to hinder the murderer from getting to you and create “safe zones”. </w:t>
       </w:r>
     </w:p>
@@ -2155,7 +2244,6 @@
         <w:rPr>
           <w:lang w:val="en-US"/>
         </w:rPr>
-        <w:lastRenderedPageBreak/>
         <w:t>Group communication</w:t>
       </w:r>
     </w:p>
@@ -2228,7 +2316,6 @@
           <w:lang w:val="en-US"/>
         </w:rPr>
       </w:pPr>
-      <w:bookmarkStart w:id="0" w:name="_GoBack"/>
       <w:r>
         <w:rPr>
           <w:i/>
@@ -2238,7 +2325,6 @@
         <w:t>Does every group member feel that they can contribute to the group in a positive way?</w:t>
       </w:r>
     </w:p>
-    <w:bookmarkEnd w:id="0"/>
     <w:p>
       <w:pPr>
         <w:spacing w:after="0"/>

</xml_diff>